<commit_message>
added docx template for GTI Gastro doc
</commit_message>
<xml_diff>
--- a/src/main/resources/docs/Vyber_sposobu_stravovania.docx
+++ b/src/main/resources/docs/Vyber_sposobu_stravovania.docx
@@ -80,7 +80,15 @@
       </w:pPr>
       <w:r>
         <w:rPr/>
-        <w:t>Meno a priezvisko:   ${firstName} ${lastName}</w:t>
+        <w:t>Meno a priezvisko:   ${f</w:t>
+      </w:r>
+      <w:r>
+        <w:rPr/>
+        <w:t>ull</w:t>
+      </w:r>
+      <w:r>
+        <w:rPr/>
+        <w:t>Name}</w:t>
       </w:r>
     </w:p>
     <w:p>

</xml_diff>

<commit_message>
added option attribute into GastroDTO and repositioned options marks in template
</commit_message>
<xml_diff>
--- a/src/main/resources/docs/Vyber_sposobu_stravovania.docx
+++ b/src/main/resources/docs/Vyber_sposobu_stravovania.docx
@@ -80,15 +80,7 @@
       </w:pPr>
       <w:r>
         <w:rPr/>
-        <w:t>Meno a priezvisko:   ${f</w:t>
-      </w:r>
-      <w:r>
-        <w:rPr/>
-        <w:t>ull</w:t>
-      </w:r>
-      <w:r>
-        <w:rPr/>
-        <w:t>Name}</w:t>
+        <w:t>Meno a priezvisko:   ${fullName}</w:t>
       </w:r>
     </w:p>
     <w:p>
@@ -173,10 +165,6 @@
     <w:p>
       <w:pPr>
         <w:pStyle w:val="ListParagraph"/>
-        <w:numPr>
-          <w:ilvl w:val="0"/>
-          <w:numId w:val="2"/>
-        </w:numPr>
         <w:rPr>
           <w:b/>
           <w:b/>
@@ -185,29 +173,30 @@
       <w:r>
         <w:rPr>
           <w:b/>
+          <w:color w:val="2A6099"/>
         </w:rPr>
-        <w:t>Formou stravovacej poukážky (karta)</w:t>
-      </w:r>
-      <w:bookmarkStart w:id="0" w:name="_GoBack"/>
-      <w:bookmarkEnd w:id="0"/>
-      <w:r>
-        <w:rPr>
-          <w:b/>
-        </w:rPr>
-        <w:t xml:space="preserve">   </w:t>
+        <w:t>${option_1}</w:t>
       </w:r>
       <w:r>
         <w:rPr>
           <w:b/>
           <w:color w:val="2A6099"/>
         </w:rPr>
-        <w:t>${option_card}</w:t>
-      </w:r>
+        <w:t xml:space="preserve">  </w:t>
+      </w:r>
+      <w:r>
+        <w:rPr>
+          <w:b/>
+        </w:rPr>
+        <w:t>Formou stravovacej poukážky (karta)</w:t>
+      </w:r>
+      <w:bookmarkStart w:id="0" w:name="_GoBack"/>
+      <w:bookmarkEnd w:id="0"/>
     </w:p>
     <w:p>
       <w:pPr>
         <w:pStyle w:val="ListParagraph"/>
-        <w:ind w:left="1060" w:right="284" w:hanging="0"/>
+        <w:ind w:left="720" w:right="284" w:hanging="0"/>
         <w:rPr/>
       </w:pPr>
       <w:r>
@@ -217,10 +206,6 @@
     <w:p>
       <w:pPr>
         <w:pStyle w:val="ListParagraph"/>
-        <w:numPr>
-          <w:ilvl w:val="0"/>
-          <w:numId w:val="2"/>
-        </w:numPr>
         <w:rPr>
           <w:b/>
           <w:b/>
@@ -229,15 +214,22 @@
       <w:r>
         <w:rPr>
           <w:b/>
+          <w:color w:val="2A6099"/>
         </w:rPr>
-        <w:t xml:space="preserve">Poskytnutím finančného príspevku na stravovanie   </w:t>
+        <w:t>${option_2}</w:t>
       </w:r>
       <w:r>
         <w:rPr>
           <w:b/>
           <w:color w:val="2A6099"/>
         </w:rPr>
-        <w:t>${option_bonus}</w:t>
+        <w:t xml:space="preserve">  </w:t>
+      </w:r>
+      <w:r>
+        <w:rPr>
+          <w:b/>
+        </w:rPr>
+        <w:t>Poskytnutím finančného príspevku na stravovanie</w:t>
       </w:r>
     </w:p>
     <w:p>
@@ -805,130 +797,8 @@
       </w:pPr>
     </w:lvl>
   </w:abstractNum>
-  <w:abstractNum w:abstractNumId="2">
-    <w:lvl w:ilvl="0">
-      <w:start w:val="1"/>
-      <w:numFmt w:val="bullet"/>
-      <w:lvlText w:val=""/>
-      <w:lvlJc w:val="left"/>
-      <w:pPr>
-        <w:ind w:left="1060" w:hanging="360"/>
-      </w:pPr>
-      <w:rPr>
-        <w:rFonts w:ascii="Symbol" w:hAnsi="Symbol" w:cs="Symbol" w:hint="default"/>
-        <w:rFonts w:cs="Symbol"/>
-      </w:rPr>
-    </w:lvl>
-    <w:lvl w:ilvl="1">
-      <w:start w:val="1"/>
-      <w:numFmt w:val="bullet"/>
-      <w:lvlText w:val="o"/>
-      <w:lvlJc w:val="left"/>
-      <w:pPr>
-        <w:ind w:left="1440" w:hanging="360"/>
-      </w:pPr>
-      <w:rPr>
-        <w:rFonts w:ascii="Courier New" w:hAnsi="Courier New" w:cs="Courier New" w:hint="default"/>
-        <w:rFonts w:cs="Courier New"/>
-      </w:rPr>
-    </w:lvl>
-    <w:lvl w:ilvl="2">
-      <w:start w:val="1"/>
-      <w:numFmt w:val="bullet"/>
-      <w:lvlText w:val=""/>
-      <w:lvlJc w:val="left"/>
-      <w:pPr>
-        <w:ind w:left="2160" w:hanging="360"/>
-      </w:pPr>
-      <w:rPr>
-        <w:rFonts w:ascii="Wingdings" w:hAnsi="Wingdings" w:cs="Wingdings" w:hint="default"/>
-        <w:rFonts w:cs="Wingdings"/>
-      </w:rPr>
-    </w:lvl>
-    <w:lvl w:ilvl="3">
-      <w:start w:val="1"/>
-      <w:numFmt w:val="bullet"/>
-      <w:lvlText w:val=""/>
-      <w:lvlJc w:val="left"/>
-      <w:pPr>
-        <w:ind w:left="2880" w:hanging="360"/>
-      </w:pPr>
-      <w:rPr>
-        <w:rFonts w:ascii="Symbol" w:hAnsi="Symbol" w:cs="Symbol" w:hint="default"/>
-        <w:rFonts w:cs="Symbol"/>
-      </w:rPr>
-    </w:lvl>
-    <w:lvl w:ilvl="4">
-      <w:start w:val="1"/>
-      <w:numFmt w:val="bullet"/>
-      <w:lvlText w:val="o"/>
-      <w:lvlJc w:val="left"/>
-      <w:pPr>
-        <w:ind w:left="3600" w:hanging="360"/>
-      </w:pPr>
-      <w:rPr>
-        <w:rFonts w:ascii="Courier New" w:hAnsi="Courier New" w:cs="Courier New" w:hint="default"/>
-        <w:rFonts w:cs="Courier New"/>
-      </w:rPr>
-    </w:lvl>
-    <w:lvl w:ilvl="5">
-      <w:start w:val="1"/>
-      <w:numFmt w:val="bullet"/>
-      <w:lvlText w:val=""/>
-      <w:lvlJc w:val="left"/>
-      <w:pPr>
-        <w:ind w:left="4320" w:hanging="360"/>
-      </w:pPr>
-      <w:rPr>
-        <w:rFonts w:ascii="Wingdings" w:hAnsi="Wingdings" w:cs="Wingdings" w:hint="default"/>
-        <w:rFonts w:cs="Wingdings"/>
-      </w:rPr>
-    </w:lvl>
-    <w:lvl w:ilvl="6">
-      <w:start w:val="1"/>
-      <w:numFmt w:val="bullet"/>
-      <w:lvlText w:val=""/>
-      <w:lvlJc w:val="left"/>
-      <w:pPr>
-        <w:ind w:left="5040" w:hanging="360"/>
-      </w:pPr>
-      <w:rPr>
-        <w:rFonts w:ascii="Symbol" w:hAnsi="Symbol" w:cs="Symbol" w:hint="default"/>
-        <w:rFonts w:cs="Symbol"/>
-      </w:rPr>
-    </w:lvl>
-    <w:lvl w:ilvl="7">
-      <w:start w:val="1"/>
-      <w:numFmt w:val="bullet"/>
-      <w:lvlText w:val="o"/>
-      <w:lvlJc w:val="left"/>
-      <w:pPr>
-        <w:ind w:left="5760" w:hanging="360"/>
-      </w:pPr>
-      <w:rPr>
-        <w:rFonts w:ascii="Courier New" w:hAnsi="Courier New" w:cs="Courier New" w:hint="default"/>
-        <w:rFonts w:cs="Courier New"/>
-      </w:rPr>
-    </w:lvl>
-    <w:lvl w:ilvl="8">
-      <w:start w:val="1"/>
-      <w:numFmt w:val="bullet"/>
-      <w:lvlText w:val=""/>
-      <w:lvlJc w:val="left"/>
-      <w:pPr>
-        <w:ind w:left="6480" w:hanging="360"/>
-      </w:pPr>
-      <w:rPr>
-        <w:rFonts w:ascii="Wingdings" w:hAnsi="Wingdings" w:cs="Wingdings" w:hint="default"/>
-        <w:rFonts w:cs="Wingdings"/>
-      </w:rPr>
-    </w:lvl>
-  </w:abstractNum>
   <w:num w:numId="1">
     <w:abstractNumId w:val="1"/>
-  </w:num>
-  <w:num w:numId="2">
-    <w:abstractNumId w:val="2"/>
   </w:num>
 </w:numbering>
 </file>

</xml_diff>

<commit_message>
made contact details style in template italic
</commit_message>
<xml_diff>
--- a/src/main/resources/docs/Vyber_sposobu_stravovania.docx
+++ b/src/main/resources/docs/Vyber_sposobu_stravovania.docx
@@ -80,27 +80,48 @@
       </w:pPr>
       <w:r>
         <w:rPr/>
-        <w:t>Meno a priezvisko:   ${fullName}</w:t>
-      </w:r>
-    </w:p>
-    <w:p>
-      <w:pPr>
-        <w:pStyle w:val="Normal"/>
-        <w:rPr/>
-      </w:pPr>
-      <w:r>
-        <w:rPr/>
-        <w:t>Adresa:   ${address}</w:t>
-      </w:r>
-    </w:p>
-    <w:p>
-      <w:pPr>
-        <w:pStyle w:val="Normal"/>
-        <w:rPr/>
-      </w:pPr>
-      <w:r>
-        <w:rPr/>
-        <w:t>Dátum narodenia:   ${birthDate}</w:t>
+        <w:t xml:space="preserve">Meno a priezvisko:   </w:t>
+      </w:r>
+      <w:r>
+        <w:rPr>
+          <w:i/>
+          <w:iCs/>
+        </w:rPr>
+        <w:t>${fullName}</w:t>
+      </w:r>
+    </w:p>
+    <w:p>
+      <w:pPr>
+        <w:pStyle w:val="Normal"/>
+        <w:rPr/>
+      </w:pPr>
+      <w:r>
+        <w:rPr/>
+        <w:t xml:space="preserve">Adresa:   </w:t>
+      </w:r>
+      <w:r>
+        <w:rPr>
+          <w:i/>
+          <w:iCs/>
+        </w:rPr>
+        <w:t>${address}</w:t>
+      </w:r>
+    </w:p>
+    <w:p>
+      <w:pPr>
+        <w:pStyle w:val="Normal"/>
+        <w:rPr/>
+      </w:pPr>
+      <w:r>
+        <w:rPr/>
+        <w:t xml:space="preserve">Dátum narodenia:   </w:t>
+      </w:r>
+      <w:r>
+        <w:rPr>
+          <w:i/>
+          <w:iCs/>
+        </w:rPr>
+        <w:t>${birthDate}</w:t>
       </w:r>
     </w:p>
     <w:p>
@@ -175,14 +196,7 @@
           <w:b/>
           <w:color w:val="2A6099"/>
         </w:rPr>
-        <w:t>${option_1}</w:t>
-      </w:r>
-      <w:r>
-        <w:rPr>
-          <w:b/>
-          <w:color w:val="2A6099"/>
-        </w:rPr>
-        <w:t xml:space="preserve">  </w:t>
+        <w:t xml:space="preserve">${option_1}  </w:t>
       </w:r>
       <w:r>
         <w:rPr>
@@ -216,14 +230,7 @@
           <w:b/>
           <w:color w:val="2A6099"/>
         </w:rPr>
-        <w:t>${option_2}</w:t>
-      </w:r>
-      <w:r>
-        <w:rPr>
-          <w:b/>
-          <w:color w:val="2A6099"/>
-        </w:rPr>
-        <w:t xml:space="preserve">  </w:t>
+        <w:t xml:space="preserve">${option_2}  </w:t>
       </w:r>
       <w:r>
         <w:rPr>

</xml_diff>